<commit_message>
changed resume to emphasize on MERn stack and updated about/expereince section
</commit_message>
<xml_diff>
--- a/assets/Rishabh Sarkar.docx
+++ b/assets/Rishabh Sarkar.docx
@@ -436,19 +436,28 @@
         <w:ind w:right="11"/>
       </w:pPr>
       <w:r>
-        <w:t>JavaScript | React JS |Material UI | HTML | CSS | Express JS | Node JS | Rest APIs | Mongo DB | SQL | Cypress | C# | Selenium</w:t>
+        <w:t>JavaScript |</w:t>
       </w:r>
       <w:r>
         <w:t xml:space="preserve"> </w:t>
       </w:r>
       <w:r>
-        <w:t xml:space="preserve">| </w:t>
-      </w:r>
-      <w:r>
-        <w:t>Core Java |</w:t>
-      </w:r>
-      <w:r>
-        <w:t xml:space="preserve"> Python </w:t>
+        <w:t>HTML | CSS |</w:t>
+      </w:r>
+      <w:r>
+        <w:t xml:space="preserve"> React JS |Material UI | Express JS | Node JS | Rest APIs | Mongo DB | SQL | Cypress | </w:t>
+      </w:r>
+      <w:r>
+        <w:t xml:space="preserve">Jest | </w:t>
+      </w:r>
+      <w:r>
+        <w:t>C# | Selenium</w:t>
+      </w:r>
+      <w:r>
+        <w:t xml:space="preserve"> </w:t>
+      </w:r>
+      <w:r>
+        <w:t xml:space="preserve">| Core Java | Python </w:t>
       </w:r>
     </w:p>
     <w:p>
@@ -596,21 +605,21 @@
     <w:tbl>
       <w:tblPr>
         <w:tblStyle w:val="TableGrid"/>
-        <w:tblW w:w="10682" w:type="dxa"/>
+        <w:tblW w:w="10751" w:type="dxa"/>
         <w:tblInd w:w="0" w:type="dxa"/>
         <w:tblLook w:val="04A0" w:firstRow="1" w:lastRow="0" w:firstColumn="1" w:lastColumn="0" w:noHBand="0" w:noVBand="1"/>
       </w:tblPr>
       <w:tblGrid>
-        <w:gridCol w:w="7360"/>
-        <w:gridCol w:w="3322"/>
+        <w:gridCol w:w="7408"/>
+        <w:gridCol w:w="3343"/>
       </w:tblGrid>
       <w:tr>
         <w:trPr>
-          <w:trHeight w:val="262"/>
+          <w:trHeight w:val="256"/>
         </w:trPr>
         <w:tc>
           <w:tcPr>
-            <w:tcW w:w="7360" w:type="dxa"/>
+            <w:tcW w:w="7408" w:type="dxa"/>
             <w:tcBorders>
               <w:top w:val="nil"/>
               <w:left w:val="nil"/>
@@ -629,21 +638,13 @@
                 <w:sz w:val="24"/>
                 <w:u w:val="single" w:color="000000"/>
               </w:rPr>
-              <w:t xml:space="preserve">Consultant - </w:t>
-            </w:r>
-            <w:r>
-              <w:rPr>
-                <w:b/>
-                <w:sz w:val="24"/>
-                <w:u w:val="single" w:color="000000"/>
-              </w:rPr>
-              <w:t>Capgemini Technology Services</w:t>
+              <w:t>Consultant - Capgemini Technology Services</w:t>
             </w:r>
           </w:p>
         </w:tc>
         <w:tc>
           <w:tcPr>
-            <w:tcW w:w="3322" w:type="dxa"/>
+            <w:tcW w:w="3343" w:type="dxa"/>
             <w:tcBorders>
               <w:top w:val="nil"/>
               <w:left w:val="nil"/>
@@ -677,11 +678,11 @@
       </w:tr>
       <w:tr>
         <w:trPr>
-          <w:trHeight w:val="262"/>
+          <w:trHeight w:val="256"/>
         </w:trPr>
         <w:tc>
           <w:tcPr>
-            <w:tcW w:w="7360" w:type="dxa"/>
+            <w:tcW w:w="7408" w:type="dxa"/>
             <w:tcBorders>
               <w:top w:val="nil"/>
               <w:left w:val="nil"/>
@@ -702,7 +703,7 @@
         </w:tc>
         <w:tc>
           <w:tcPr>
-            <w:tcW w:w="3322" w:type="dxa"/>
+            <w:tcW w:w="3343" w:type="dxa"/>
             <w:tcBorders>
               <w:top w:val="nil"/>
               <w:left w:val="nil"/>
@@ -730,9 +731,6 @@
         <w:spacing w:after="27" w:line="259" w:lineRule="auto"/>
         <w:ind w:left="0" w:firstLine="0"/>
       </w:pPr>
-      <w:r>
-        <w:t xml:space="preserve"> </w:t>
-      </w:r>
     </w:p>
     <w:p>
       <w:pPr>
@@ -776,9 +774,31 @@
           <w:numId w:val="4"/>
         </w:numPr>
         <w:spacing w:after="0" w:line="259" w:lineRule="auto"/>
-      </w:pPr>
-      <w:r>
-        <w:t>Worked with Node.js and Express.js to build server-side applications and APIs, MongoDB and mongoose for database management</w:t>
+        <w:ind w:right="283"/>
+      </w:pPr>
+      <w:r>
+        <w:t xml:space="preserve">Implement RESTful APIs and handle routing, middleware, and request/response handling in </w:t>
+      </w:r>
+      <w:r>
+        <w:t>Node</w:t>
+      </w:r>
+      <w:r>
+        <w:t xml:space="preserve"> JS</w:t>
+      </w:r>
+      <w:r>
+        <w:t xml:space="preserve"> and</w:t>
+      </w:r>
+      <w:r>
+        <w:t xml:space="preserve"> </w:t>
+      </w:r>
+      <w:r>
+        <w:t>Express</w:t>
+      </w:r>
+      <w:r>
+        <w:t xml:space="preserve"> JS</w:t>
+      </w:r>
+      <w:r>
+        <w:t>.</w:t>
       </w:r>
     </w:p>
     <w:p>
@@ -788,10 +808,16 @@
           <w:ilvl w:val="0"/>
           <w:numId w:val="4"/>
         </w:numPr>
-        <w:spacing w:after="0" w:line="259" w:lineRule="auto"/>
-      </w:pPr>
-      <w:r>
-        <w:t>Participated in code reviews and provided constructive feedback to maintain code quality and adherence to best practices.</w:t>
+        <w:spacing w:after="20" w:line="259" w:lineRule="auto"/>
+      </w:pPr>
+      <w:r>
+        <w:t>Define and create data schemas and models using Mongoose</w:t>
+      </w:r>
+      <w:r>
+        <w:t xml:space="preserve"> and MongoDB</w:t>
+      </w:r>
+      <w:r>
+        <w:t xml:space="preserve"> to enforce data structure and validation.</w:t>
       </w:r>
     </w:p>
     <w:p>
@@ -804,6 +830,19 @@
         <w:spacing w:after="0" w:line="259" w:lineRule="auto"/>
       </w:pPr>
       <w:r>
+        <w:t>Participated in code reviews and provided constructive feedback to maintain code quality and adherence to best practices.</w:t>
+      </w:r>
+    </w:p>
+    <w:p>
+      <w:pPr>
+        <w:pStyle w:val="ListParagraph"/>
+        <w:numPr>
+          <w:ilvl w:val="0"/>
+          <w:numId w:val="4"/>
+        </w:numPr>
+        <w:spacing w:after="0" w:line="259" w:lineRule="auto"/>
+      </w:pPr>
+      <w:r>
         <w:t>Collaborated closely with cross-functional teams, including product managers and QA engineers, to deliver high-quality software solutions. Also well-versed in agile methodologies</w:t>
       </w:r>
     </w:p>
@@ -856,59 +895,11 @@
         <w:spacing w:after="0" w:line="259" w:lineRule="auto"/>
         <w:ind w:left="0" w:firstLine="0"/>
         <w:rPr>
-          <w:sz w:val="24"/>
-        </w:rPr>
-      </w:pPr>
-      <w:r>
-        <w:rPr>
           <w:b/>
           <w:sz w:val="24"/>
           <w:u w:val="single" w:color="000000"/>
         </w:rPr>
-        <w:t xml:space="preserve">Senior </w:t>
-      </w:r>
-      <w:r>
-        <w:rPr>
-          <w:b/>
-          <w:sz w:val="24"/>
-          <w:u w:val="single" w:color="000000"/>
-        </w:rPr>
-        <w:t xml:space="preserve">Software Engineer - </w:t>
-      </w:r>
-      <w:r>
-        <w:rPr>
-          <w:b/>
-          <w:sz w:val="24"/>
-          <w:u w:val="single" w:color="000000"/>
-        </w:rPr>
-        <w:t>CitiusTech Healthcare</w:t>
-      </w:r>
-      <w:r>
-        <w:rPr>
-          <w:sz w:val="24"/>
-        </w:rPr>
-        <w:t xml:space="preserve"> </w:t>
-      </w:r>
-      <w:r>
-        <w:rPr>
-          <w:sz w:val="24"/>
-        </w:rPr>
-        <w:tab/>
-      </w:r>
-      <w:r>
-        <w:rPr>
-          <w:b/>
-          <w:sz w:val="24"/>
-          <w:u w:val="single" w:color="000000"/>
-        </w:rPr>
-        <w:t>July 2017 – November 2021</w:t>
-      </w:r>
-      <w:r>
-        <w:rPr>
-          <w:sz w:val="24"/>
-        </w:rPr>
-        <w:t xml:space="preserve"> </w:t>
-      </w:r>
+      </w:pPr>
     </w:p>
     <w:p>
       <w:pPr>
@@ -918,26 +909,58 @@
         <w:spacing w:after="0" w:line="259" w:lineRule="auto"/>
         <w:ind w:left="0" w:firstLine="0"/>
         <w:rPr>
-          <w:bCs/>
-          <w:color w:val="808080" w:themeColor="background1" w:themeShade="80"/>
-          <w:sz w:val="24"/>
-        </w:rPr>
-      </w:pPr>
-      <w:r>
-        <w:rPr>
-          <w:bCs/>
-          <w:color w:val="808080" w:themeColor="background1" w:themeShade="80"/>
-          <w:sz w:val="24"/>
-        </w:rPr>
-        <w:t>Software Engineer</w:t>
-      </w:r>
-      <w:r>
-        <w:rPr>
-          <w:bCs/>
-          <w:color w:val="808080" w:themeColor="background1" w:themeShade="80"/>
+          <w:sz w:val="24"/>
+        </w:rPr>
+      </w:pPr>
+      <w:r>
+        <w:rPr>
+          <w:b/>
+          <w:sz w:val="24"/>
+          <w:u w:val="single" w:color="000000"/>
+        </w:rPr>
+        <w:lastRenderedPageBreak/>
+        <w:t xml:space="preserve">Senior </w:t>
+      </w:r>
+      <w:r>
+        <w:rPr>
+          <w:b/>
+          <w:sz w:val="24"/>
+          <w:u w:val="single" w:color="000000"/>
+        </w:rPr>
+        <w:t xml:space="preserve">Software Engineer - </w:t>
+      </w:r>
+      <w:r>
+        <w:rPr>
+          <w:b/>
+          <w:sz w:val="24"/>
+          <w:u w:val="single" w:color="000000"/>
+        </w:rPr>
+        <w:t>CitiusTech Healthcare</w:t>
+      </w:r>
+      <w:r>
+        <w:rPr>
+          <w:sz w:val="24"/>
+        </w:rPr>
+        <w:t xml:space="preserve"> </w:t>
+      </w:r>
+      <w:r>
+        <w:rPr>
           <w:sz w:val="24"/>
         </w:rPr>
         <w:tab/>
+      </w:r>
+      <w:r>
+        <w:rPr>
+          <w:b/>
+          <w:sz w:val="24"/>
+          <w:u w:val="single" w:color="000000"/>
+        </w:rPr>
+        <w:t>July 2017 – November 2021</w:t>
+      </w:r>
+      <w:r>
+        <w:rPr>
+          <w:sz w:val="24"/>
+        </w:rPr>
         <w:t xml:space="preserve"> </w:t>
       </w:r>
     </w:p>
@@ -960,7 +983,7 @@
           <w:color w:val="808080" w:themeColor="background1" w:themeShade="80"/>
           <w:sz w:val="24"/>
         </w:rPr>
-        <w:t>Trainee</w:t>
+        <w:t>Software Engineer</w:t>
       </w:r>
       <w:r>
         <w:rPr>
@@ -968,7 +991,8 @@
           <w:color w:val="808080" w:themeColor="background1" w:themeShade="80"/>
           <w:sz w:val="24"/>
         </w:rPr>
-        <w:t xml:space="preserve"> Software Engineer</w:t>
+        <w:tab/>
+        <w:t xml:space="preserve"> </w:t>
       </w:r>
     </w:p>
     <w:p>
@@ -978,13 +1002,34 @@
         </w:tabs>
         <w:spacing w:after="0" w:line="259" w:lineRule="auto"/>
         <w:ind w:left="0" w:firstLine="0"/>
-      </w:pPr>
-      <w:r>
         <w:rPr>
           <w:bCs/>
-          <w:sz w:val="24"/>
-        </w:rPr>
-        <w:lastRenderedPageBreak/>
+          <w:color w:val="808080" w:themeColor="background1" w:themeShade="80"/>
+          <w:sz w:val="24"/>
+        </w:rPr>
+      </w:pPr>
+      <w:r>
+        <w:rPr>
+          <w:bCs/>
+          <w:color w:val="808080" w:themeColor="background1" w:themeShade="80"/>
+          <w:sz w:val="24"/>
+        </w:rPr>
+        <w:t>Trainee Software Engineer</w:t>
+      </w:r>
+    </w:p>
+    <w:p>
+      <w:pPr>
+        <w:tabs>
+          <w:tab w:val="right" w:pos="10569"/>
+        </w:tabs>
+        <w:spacing w:after="0" w:line="259" w:lineRule="auto"/>
+        <w:ind w:left="0" w:firstLine="0"/>
+      </w:pPr>
+      <w:r>
+        <w:rPr>
+          <w:bCs/>
+          <w:sz w:val="24"/>
+        </w:rPr>
         <w:tab/>
       </w:r>
       <w:r>
@@ -1006,6 +1051,9 @@
       <w:r>
         <w:t>Developed and implemented user interfaces using React.js and Material-UI, creating visually appealing and responsive web applications.</w:t>
       </w:r>
+      <w:r>
+        <w:t xml:space="preserve"> </w:t>
+      </w:r>
     </w:p>
     <w:p>
       <w:pPr>
@@ -1027,6 +1075,34 @@
       <w:r>
         <w:t xml:space="preserve"> component-based architecture to build reusable and modular UI components, ensuring code reusability and maintainability.</w:t>
       </w:r>
+      <w:r>
+        <w:t xml:space="preserve"> </w:t>
+      </w:r>
+    </w:p>
+    <w:p>
+      <w:pPr>
+        <w:pStyle w:val="ListParagraph"/>
+        <w:numPr>
+          <w:ilvl w:val="0"/>
+          <w:numId w:val="5"/>
+        </w:numPr>
+        <w:spacing w:after="0" w:line="259" w:lineRule="auto"/>
+      </w:pPr>
+      <w:r>
+        <w:t>Worked with Node</w:t>
+      </w:r>
+      <w:r>
+        <w:t xml:space="preserve"> JS</w:t>
+      </w:r>
+      <w:r>
+        <w:t xml:space="preserve"> and Express</w:t>
+      </w:r>
+      <w:r>
+        <w:t xml:space="preserve"> JS</w:t>
+      </w:r>
+      <w:r>
+        <w:t xml:space="preserve"> to build server-side applications and APIs, MongoDB and mongoose for database management.</w:t>
+      </w:r>
     </w:p>
     <w:p>
       <w:pPr>
@@ -1038,20 +1114,13 @@
         <w:spacing w:after="20" w:line="259" w:lineRule="auto"/>
       </w:pPr>
       <w:r>
-        <w:t>Conducted unit testing of React components, using Jest and React Testing Library, to ensure the reliability and stability of the applications.</w:t>
-      </w:r>
-    </w:p>
-    <w:p>
-      <w:pPr>
-        <w:pStyle w:val="ListParagraph"/>
-        <w:numPr>
-          <w:ilvl w:val="0"/>
-          <w:numId w:val="5"/>
-        </w:numPr>
-        <w:spacing w:after="20" w:line="259" w:lineRule="auto"/>
-      </w:pPr>
-      <w:r>
-        <w:t xml:space="preserve">Developed regression automated Test case in Selenium WebDriver using C# and </w:t>
+        <w:t>Developed regression automated Test case</w:t>
+      </w:r>
+      <w:r>
+        <w:t>s</w:t>
+      </w:r>
+      <w:r>
+        <w:t xml:space="preserve"> in Selenium WebDriver using C# and </w:t>
       </w:r>
       <w:proofErr w:type="spellStart"/>
       <w:r>

</xml_diff>